<commit_message>
Added the activity diagram description to the project report
</commit_message>
<xml_diff>
--- a/project report group6.docx
+++ b/project report group6.docx
@@ -455,15 +455,6 @@
           <w:lang w:val="en-US"/>
         </w:rPr>
       </w:pPr>
-      <w:r>
-        <w:rPr>
-          <w:rFonts w:ascii="Times New Roman" w:hAnsi="Times New Roman" w:cs="Times New Roman"/>
-          <w:sz w:val="24"/>
-          <w:szCs w:val="24"/>
-          <w:lang w:val="en-US"/>
-        </w:rPr>
-        <w:t>Activity Diagram</w:t>
-      </w:r>
     </w:p>
     <w:p>
       <w:pPr>
@@ -475,6 +466,33 @@
           <w:lang w:val="en-US"/>
         </w:rPr>
       </w:pPr>
+      <w:r>
+        <w:rPr>
+          <w:rFonts w:ascii="Times New Roman" w:hAnsi="Times New Roman" w:cs="Times New Roman"/>
+          <w:sz w:val="24"/>
+          <w:szCs w:val="24"/>
+          <w:lang w:val="en-US"/>
+        </w:rPr>
+        <w:t xml:space="preserve">The </w:t>
+      </w:r>
+      <w:r>
+        <w:rPr>
+          <w:rFonts w:ascii="Times New Roman" w:hAnsi="Times New Roman" w:cs="Times New Roman"/>
+          <w:sz w:val="24"/>
+          <w:szCs w:val="24"/>
+          <w:lang w:val="en-US"/>
+        </w:rPr>
+        <w:t>Activity Diagram</w:t>
+      </w:r>
+      <w:r>
+        <w:rPr>
+          <w:rFonts w:ascii="Times New Roman" w:hAnsi="Times New Roman" w:cs="Times New Roman"/>
+          <w:sz w:val="24"/>
+          <w:szCs w:val="24"/>
+          <w:lang w:val="en-US"/>
+        </w:rPr>
+        <w:t xml:space="preserve"> describes the dynamic aspects of the system. In this app the activity diagram is very similar to a flowchart with decisions that represent the flow from one activity to another. This diagram starts with the Login Screen where two things can occur. If user’s information is correct than the login is successful which means that the user will see next page which is the calendar pane. If the login is not successful the user will get an error message and he can either try again or exit the program. </w:t>
+      </w:r>
     </w:p>
     <w:p>
       <w:pPr>
@@ -493,54 +511,7 @@
           <w:szCs w:val="24"/>
           <w:lang w:val="en-US"/>
         </w:rPr>
-        <w:t xml:space="preserve">Regarding to the agenda implementation there were difficult and easy things to implement. In coding </w:t>
-      </w:r>
-      <w:r>
-        <w:rPr>
-          <w:rFonts w:ascii="Times New Roman" w:hAnsi="Times New Roman" w:cs="Times New Roman"/>
-          <w:sz w:val="24"/>
-          <w:szCs w:val="24"/>
-          <w:lang w:val="en-US"/>
-        </w:rPr>
-        <w:t>perspective,</w:t>
-      </w:r>
-      <w:r>
-        <w:rPr>
-          <w:rFonts w:ascii="Times New Roman" w:hAnsi="Times New Roman" w:cs="Times New Roman"/>
-          <w:sz w:val="24"/>
-          <w:szCs w:val="24"/>
-          <w:lang w:val="en-US"/>
-        </w:rPr>
-        <w:t xml:space="preserve"> the most difficult implementation was the database class because it was difficult to make it compatible and useful for each member of the group to use in their part of the code. </w:t>
-      </w:r>
-      <w:r>
-        <w:rPr>
-          <w:rFonts w:ascii="Times New Roman" w:hAnsi="Times New Roman" w:cs="Times New Roman"/>
-          <w:sz w:val="24"/>
-          <w:szCs w:val="24"/>
-          <w:lang w:val="en-US"/>
-        </w:rPr>
-        <w:t xml:space="preserve">The method for assigning number to specific boxes on the calendar was more difficult than initially planned because a lot of defaults libraries don’t store the day of the week they only store the day of the month, the month and the year but not the day of the week. On the other hand, the easiest to implement is the </w:t>
-      </w:r>
-      <w:proofErr w:type="spellStart"/>
-      <w:r>
-        <w:rPr>
-          <w:rFonts w:ascii="Times New Roman" w:hAnsi="Times New Roman" w:cs="Times New Roman"/>
-          <w:sz w:val="24"/>
-          <w:szCs w:val="24"/>
-          <w:lang w:val="en-US"/>
-        </w:rPr>
-        <w:t>NewEventController</w:t>
-      </w:r>
-      <w:proofErr w:type="spellEnd"/>
-      <w:r>
-        <w:rPr>
-          <w:rFonts w:ascii="Times New Roman" w:hAnsi="Times New Roman" w:cs="Times New Roman"/>
-          <w:sz w:val="24"/>
-          <w:szCs w:val="24"/>
-          <w:lang w:val="en-US"/>
-        </w:rPr>
-        <w:t xml:space="preserve"> class because it only takes user input. Regarding </w:t>
+        <w:t xml:space="preserve">From the calendar screen the user can switch it to the day pane where he can either create a new event or view event. If the user wants to add the event than he will be switched to day pane again </w:t>
       </w:r>
       <w:r>
         <w:rPr>
@@ -550,25 +521,7 @@
           <w:lang w:val="en-US"/>
         </w:rPr>
         <w:lastRenderedPageBreak/>
-        <w:t xml:space="preserve">the other classes, each of them had </w:t>
-      </w:r>
-      <w:r>
-        <w:rPr>
-          <w:rFonts w:ascii="Times New Roman" w:hAnsi="Times New Roman" w:cs="Times New Roman"/>
-          <w:sz w:val="24"/>
-          <w:szCs w:val="24"/>
-          <w:lang w:val="en-US"/>
-        </w:rPr>
-        <w:t>easy</w:t>
-      </w:r>
-      <w:r>
-        <w:rPr>
-          <w:rFonts w:ascii="Times New Roman" w:hAnsi="Times New Roman" w:cs="Times New Roman"/>
-          <w:sz w:val="24"/>
-          <w:szCs w:val="24"/>
-          <w:lang w:val="en-US"/>
-        </w:rPr>
-        <w:t xml:space="preserve"> and difficult components but we tried to manage them in the best way possible. </w:t>
+        <w:t xml:space="preserve">and the same thing will happen if the user wants to close the event page. In addition, user can exit the program. </w:t>
       </w:r>
     </w:p>
     <w:p>
@@ -599,16 +552,101 @@
           <w:szCs w:val="24"/>
           <w:lang w:val="en-US"/>
         </w:rPr>
-        <w:t>If we could go back and start the project all over again we would c</w:t>
-      </w:r>
-      <w:r>
-        <w:rPr>
-          <w:rFonts w:ascii="Times New Roman" w:hAnsi="Times New Roman" w:cs="Times New Roman"/>
-          <w:sz w:val="24"/>
-          <w:szCs w:val="24"/>
-          <w:lang w:val="en-US"/>
-        </w:rPr>
-        <w:t xml:space="preserve">hange the way how we organized everything and be more able and flexible to meet with the group members and to work more as a group than individually because working individually it cost us a little bit more time than expected. </w:t>
+        <w:t xml:space="preserve">Regarding to the agenda implementation there were difficult and easy things to implement. In coding </w:t>
+      </w:r>
+      <w:r>
+        <w:rPr>
+          <w:rFonts w:ascii="Times New Roman" w:hAnsi="Times New Roman" w:cs="Times New Roman"/>
+          <w:sz w:val="24"/>
+          <w:szCs w:val="24"/>
+          <w:lang w:val="en-US"/>
+        </w:rPr>
+        <w:t>perspective,</w:t>
+      </w:r>
+      <w:r>
+        <w:rPr>
+          <w:rFonts w:ascii="Times New Roman" w:hAnsi="Times New Roman" w:cs="Times New Roman"/>
+          <w:sz w:val="24"/>
+          <w:szCs w:val="24"/>
+          <w:lang w:val="en-US"/>
+        </w:rPr>
+        <w:t xml:space="preserve"> the most difficult implementation was the database class because it was difficult to make it compatible and useful for each member of the group to use in their part of the code. </w:t>
+      </w:r>
+      <w:r>
+        <w:rPr>
+          <w:rFonts w:ascii="Times New Roman" w:hAnsi="Times New Roman" w:cs="Times New Roman"/>
+          <w:sz w:val="24"/>
+          <w:szCs w:val="24"/>
+          <w:lang w:val="en-US"/>
+        </w:rPr>
+        <w:t>Also, t</w:t>
+      </w:r>
+      <w:r>
+        <w:rPr>
+          <w:rFonts w:ascii="Times New Roman" w:hAnsi="Times New Roman" w:cs="Times New Roman"/>
+          <w:sz w:val="24"/>
+          <w:szCs w:val="24"/>
+          <w:lang w:val="en-US"/>
+        </w:rPr>
+        <w:t xml:space="preserve">he method for assigning </w:t>
+      </w:r>
+      <w:r>
+        <w:rPr>
+          <w:rFonts w:ascii="Times New Roman" w:hAnsi="Times New Roman" w:cs="Times New Roman"/>
+          <w:sz w:val="24"/>
+          <w:szCs w:val="24"/>
+          <w:lang w:val="en-US"/>
+        </w:rPr>
+        <w:t xml:space="preserve">a </w:t>
+      </w:r>
+      <w:bookmarkStart w:id="0" w:name="_GoBack"/>
+      <w:bookmarkEnd w:id="0"/>
+      <w:r>
+        <w:rPr>
+          <w:rFonts w:ascii="Times New Roman" w:hAnsi="Times New Roman" w:cs="Times New Roman"/>
+          <w:sz w:val="24"/>
+          <w:szCs w:val="24"/>
+          <w:lang w:val="en-US"/>
+        </w:rPr>
+        <w:t xml:space="preserve">number to specific boxes on the calendar was more difficult than initially planned because a lot of defaults libraries don’t store the day of the week they only store the day of the month, the month and the year but not the day of the week. On the other hand, the easiest to implement is the </w:t>
+      </w:r>
+      <w:proofErr w:type="spellStart"/>
+      <w:r>
+        <w:rPr>
+          <w:rFonts w:ascii="Times New Roman" w:hAnsi="Times New Roman" w:cs="Times New Roman"/>
+          <w:sz w:val="24"/>
+          <w:szCs w:val="24"/>
+          <w:lang w:val="en-US"/>
+        </w:rPr>
+        <w:t>NewEventController</w:t>
+      </w:r>
+      <w:proofErr w:type="spellEnd"/>
+      <w:r>
+        <w:rPr>
+          <w:rFonts w:ascii="Times New Roman" w:hAnsi="Times New Roman" w:cs="Times New Roman"/>
+          <w:sz w:val="24"/>
+          <w:szCs w:val="24"/>
+          <w:lang w:val="en-US"/>
+        </w:rPr>
+        <w:t xml:space="preserve"> class because it only takes user input. Regarding the other classes, each of them had </w:t>
+      </w:r>
+      <w:r>
+        <w:rPr>
+          <w:rFonts w:ascii="Times New Roman" w:hAnsi="Times New Roman" w:cs="Times New Roman"/>
+          <w:sz w:val="24"/>
+          <w:szCs w:val="24"/>
+          <w:lang w:val="en-US"/>
+        </w:rPr>
+        <w:t>easy</w:t>
+      </w:r>
+      <w:r>
+        <w:rPr>
+          <w:rFonts w:ascii="Times New Roman" w:hAnsi="Times New Roman" w:cs="Times New Roman"/>
+          <w:sz w:val="24"/>
+          <w:szCs w:val="24"/>
+          <w:lang w:val="en-US"/>
+        </w:rPr>
+        <w:t xml:space="preserve"> and difficult components but we tried to manage them in the best way possible. </w:t>
       </w:r>
     </w:p>
     <w:p>
@@ -639,6 +677,46 @@
           <w:szCs w:val="24"/>
           <w:lang w:val="en-US"/>
         </w:rPr>
+        <w:t>If we could go back and start the project all over again we would c</w:t>
+      </w:r>
+      <w:r>
+        <w:rPr>
+          <w:rFonts w:ascii="Times New Roman" w:hAnsi="Times New Roman" w:cs="Times New Roman"/>
+          <w:sz w:val="24"/>
+          <w:szCs w:val="24"/>
+          <w:lang w:val="en-US"/>
+        </w:rPr>
+        <w:t xml:space="preserve">hange the way how we organized everything and be more able and flexible to meet with the group members and to work more as a group than individually because working individually it cost us a little bit more time than expected. </w:t>
+      </w:r>
+    </w:p>
+    <w:p>
+      <w:pPr>
+        <w:pStyle w:val="NoSpacing"/>
+        <w:rPr>
+          <w:rFonts w:ascii="Times New Roman" w:hAnsi="Times New Roman" w:cs="Times New Roman"/>
+          <w:sz w:val="24"/>
+          <w:szCs w:val="24"/>
+          <w:lang w:val="en-US"/>
+        </w:rPr>
+      </w:pPr>
+    </w:p>
+    <w:p>
+      <w:pPr>
+        <w:pStyle w:val="NoSpacing"/>
+        <w:rPr>
+          <w:rFonts w:ascii="Times New Roman" w:hAnsi="Times New Roman" w:cs="Times New Roman"/>
+          <w:sz w:val="24"/>
+          <w:szCs w:val="24"/>
+          <w:lang w:val="en-US"/>
+        </w:rPr>
+      </w:pPr>
+      <w:r>
+        <w:rPr>
+          <w:rFonts w:ascii="Times New Roman" w:hAnsi="Times New Roman" w:cs="Times New Roman"/>
+          <w:sz w:val="24"/>
+          <w:szCs w:val="24"/>
+          <w:lang w:val="en-US"/>
+        </w:rPr>
         <w:t xml:space="preserve">In conclusion, we learned a lot in this project. The most important thing that we learned is that this project was </w:t>
       </w:r>
       <w:proofErr w:type="gramStart"/>
@@ -744,8 +822,6 @@
         </w:rPr>
         <w:t xml:space="preserve"> and SQLite within our Java application and we got our first taste of version control. </w:t>
       </w:r>
-      <w:bookmarkStart w:id="0" w:name="_GoBack"/>
-      <w:bookmarkEnd w:id="0"/>
     </w:p>
     <w:sectPr>
       <w:headerReference w:type="default" r:id="rId6"/>
@@ -844,6 +920,7 @@
         <w:dataBinding w:prefixMappings="xmlns:ns0='http://purl.org/dc/elements/1.1/' xmlns:ns1='http://schemas.openxmlformats.org/package/2006/metadata/core-properties' " w:xpath="/ns1:coreProperties[1]/ns0:title[1]" w:storeItemID="{6C3C8BC8-F283-45AE-878A-BAB7291924A1}"/>
         <w:text/>
       </w:sdtPr>
+      <w:sdtEndPr/>
       <w:sdtContent>
         <w:r>
           <w:rPr>
@@ -885,6 +962,7 @@
         <w:dataBinding w:prefixMappings="xmlns:ns0='http://purl.org/dc/elements/1.1/' xmlns:ns1='http://schemas.openxmlformats.org/package/2006/metadata/core-properties' " w:xpath="/ns1:coreProperties[1]/ns0:creator[1]" w:storeItemID="{6C3C8BC8-F283-45AE-878A-BAB7291924A1}"/>
         <w:text/>
       </w:sdtPr>
+      <w:sdtEndPr/>
       <w:sdtContent>
         <w:r>
           <w:rPr>
@@ -894,7 +972,7 @@
             <w:sz w:val="24"/>
             <w:szCs w:val="24"/>
           </w:rPr>
-          <w:t xml:space="preserve">Group no:6   </w:t>
+          <w:t>Group no:6</w:t>
         </w:r>
       </w:sdtContent>
     </w:sdt>
@@ -1575,7 +1653,9 @@
   </w:compat>
   <w:rsids>
     <w:rsidRoot w:val="00D04B1F"/>
+    <w:rsid w:val="003F207C"/>
     <w:rsid w:val="0046028F"/>
+    <w:rsid w:val="00924F27"/>
     <w:rsid w:val="00D04B1F"/>
   </w:rsids>
   <m:mathPr>

</xml_diff>

<commit_message>
- Made some final changes to the state chart diagram. - Added exiting program to the Login Sequence Diagram. - Added missing step to the DayPane UML PDF file. - Added the following descriptions to the group report: 	- StateChart. 	- All 3 sequence diagrams.
</commit_message>
<xml_diff>
--- a/project report group6.docx
+++ b/project report group6.docx
@@ -169,11 +169,21 @@
       <w:r>
         <w:rPr>
           <w:rFonts w:ascii="Times New Roman" w:hAnsi="Times New Roman" w:cs="Times New Roman"/>
-          <w:sz w:val="24"/>
-          <w:szCs w:val="24"/>
-          <w:lang w:val="en-US"/>
-        </w:rPr>
-        <w:t xml:space="preserve">The UML Class Diagram shows the project’s classes, their attributes methods and the relationships among them. In this project the UML Class Diagram has 9 different </w:t>
+          <w:b/>
+          <w:sz w:val="24"/>
+          <w:szCs w:val="24"/>
+          <w:lang w:val="en-US"/>
+        </w:rPr>
+        <w:t>The UML Class Diagram</w:t>
+      </w:r>
+      <w:r>
+        <w:rPr>
+          <w:rFonts w:ascii="Times New Roman" w:hAnsi="Times New Roman" w:cs="Times New Roman"/>
+          <w:sz w:val="24"/>
+          <w:szCs w:val="24"/>
+          <w:lang w:val="en-US"/>
+        </w:rPr>
+        <w:t xml:space="preserve"> shows the project’s classes, their attributes methods and the relationships among them. In this project the UML Class Diagram has 9 different </w:t>
       </w:r>
       <w:r>
         <w:rPr>
@@ -409,56 +419,492 @@
       <w:r>
         <w:rPr>
           <w:rFonts w:ascii="Times New Roman" w:hAnsi="Times New Roman" w:cs="Times New Roman"/>
-          <w:sz w:val="24"/>
-          <w:szCs w:val="24"/>
-          <w:lang w:val="en-US"/>
-        </w:rPr>
-        <w:t>State</w:t>
-      </w:r>
-      <w:r>
-        <w:rPr>
-          <w:rFonts w:ascii="Times New Roman" w:hAnsi="Times New Roman" w:cs="Times New Roman"/>
-          <w:sz w:val="24"/>
-          <w:szCs w:val="24"/>
-          <w:lang w:val="en-US"/>
-        </w:rPr>
-        <w:t xml:space="preserve"> Chart Diagram</w:t>
-      </w:r>
-    </w:p>
-    <w:p>
-      <w:pPr>
-        <w:pStyle w:val="NoSpacing"/>
-        <w:rPr>
-          <w:rFonts w:ascii="Times New Roman" w:hAnsi="Times New Roman" w:cs="Times New Roman"/>
-          <w:sz w:val="24"/>
-          <w:szCs w:val="24"/>
-          <w:lang w:val="en-US"/>
-        </w:rPr>
-      </w:pPr>
-      <w:r>
-        <w:rPr>
-          <w:rFonts w:ascii="Times New Roman" w:hAnsi="Times New Roman" w:cs="Times New Roman"/>
+          <w:b/>
+          <w:sz w:val="24"/>
+          <w:szCs w:val="24"/>
+          <w:lang w:val="en-US"/>
+        </w:rPr>
+        <w:t>The S</w:t>
+      </w:r>
+      <w:r>
+        <w:rPr>
+          <w:rFonts w:ascii="Times New Roman" w:hAnsi="Times New Roman" w:cs="Times New Roman"/>
+          <w:b/>
+          <w:sz w:val="24"/>
+          <w:szCs w:val="24"/>
+          <w:lang w:val="en-US"/>
+        </w:rPr>
+        <w:t>tate Chart Diagram</w:t>
+      </w:r>
+      <w:r>
+        <w:rPr>
+          <w:rFonts w:ascii="Times New Roman" w:hAnsi="Times New Roman" w:cs="Times New Roman"/>
+          <w:b/>
+          <w:sz w:val="24"/>
+          <w:szCs w:val="24"/>
+          <w:lang w:val="en-US"/>
+        </w:rPr>
+        <w:t xml:space="preserve"> </w:t>
+      </w:r>
+      <w:r>
+        <w:rPr>
+          <w:rFonts w:ascii="Times New Roman" w:hAnsi="Times New Roman" w:cs="Times New Roman"/>
+          <w:sz w:val="24"/>
+          <w:szCs w:val="24"/>
+          <w:lang w:val="en-US"/>
+        </w:rPr>
+        <w:t xml:space="preserve">shows the most relevant states of the project and how they transition into each other. I defined the most relevant states to be the various </w:t>
+      </w:r>
+      <w:r>
+        <w:rPr>
+          <w:rFonts w:ascii="Times New Roman" w:hAnsi="Times New Roman" w:cs="Times New Roman"/>
+          <w:sz w:val="24"/>
+          <w:szCs w:val="24"/>
+          <w:lang w:val="en-US"/>
+        </w:rPr>
+        <w:t>windows/views in the</w:t>
+      </w:r>
+      <w:r>
+        <w:rPr>
+          <w:rFonts w:ascii="Times New Roman" w:hAnsi="Times New Roman" w:cs="Times New Roman"/>
+          <w:sz w:val="24"/>
+          <w:szCs w:val="24"/>
+          <w:lang w:val="en-US"/>
+        </w:rPr>
+        <w:t xml:space="preserve"> </w:t>
+      </w:r>
+      <w:r>
+        <w:rPr>
+          <w:rFonts w:ascii="Times New Roman" w:hAnsi="Times New Roman" w:cs="Times New Roman"/>
+          <w:sz w:val="24"/>
+          <w:szCs w:val="24"/>
+          <w:lang w:val="en-US"/>
+        </w:rPr>
+        <w:t>program.</w:t>
+      </w:r>
+      <w:r>
+        <w:rPr>
+          <w:rFonts w:ascii="Times New Roman" w:hAnsi="Times New Roman" w:cs="Times New Roman"/>
+          <w:sz w:val="24"/>
+          <w:szCs w:val="24"/>
+          <w:lang w:val="en-US"/>
+        </w:rPr>
+        <w:t xml:space="preserve"> </w:t>
+      </w:r>
+    </w:p>
+    <w:p>
+      <w:pPr>
+        <w:pStyle w:val="NoSpacing"/>
+        <w:rPr>
+          <w:rFonts w:ascii="Times New Roman" w:hAnsi="Times New Roman" w:cs="Times New Roman"/>
+          <w:sz w:val="24"/>
+          <w:szCs w:val="24"/>
+          <w:lang w:val="en-US"/>
+        </w:rPr>
+      </w:pPr>
+      <w:r>
+        <w:rPr>
+          <w:rFonts w:ascii="Times New Roman" w:hAnsi="Times New Roman" w:cs="Times New Roman"/>
+          <w:sz w:val="24"/>
+          <w:szCs w:val="24"/>
+          <w:lang w:val="en-US"/>
+        </w:rPr>
+        <w:t xml:space="preserve">The program starts with the Login Screen state. The user may transition the program to either a) terminate or b) login. If the login fails the state will remain in the Login Screen, else it will succeed and go to the </w:t>
+      </w:r>
+      <w:proofErr w:type="spellStart"/>
+      <w:r>
+        <w:rPr>
+          <w:rFonts w:ascii="Times New Roman" w:hAnsi="Times New Roman" w:cs="Times New Roman"/>
+          <w:sz w:val="24"/>
+          <w:szCs w:val="24"/>
+          <w:lang w:val="en-US"/>
+        </w:rPr>
+        <w:t>CalendarPane</w:t>
+      </w:r>
+      <w:proofErr w:type="spellEnd"/>
+      <w:r>
+        <w:rPr>
+          <w:rFonts w:ascii="Times New Roman" w:hAnsi="Times New Roman" w:cs="Times New Roman"/>
+          <w:sz w:val="24"/>
+          <w:szCs w:val="24"/>
+          <w:lang w:val="en-US"/>
+        </w:rPr>
+        <w:t xml:space="preserve"> State.</w:t>
+      </w:r>
+      <w:r>
+        <w:rPr>
+          <w:rFonts w:ascii="Times New Roman" w:hAnsi="Times New Roman" w:cs="Times New Roman"/>
+          <w:sz w:val="24"/>
+          <w:szCs w:val="24"/>
+          <w:lang w:val="en-US"/>
+        </w:rPr>
+        <w:t xml:space="preserve"> </w:t>
+      </w:r>
+    </w:p>
+    <w:p>
+      <w:pPr>
+        <w:pStyle w:val="NoSpacing"/>
+        <w:rPr>
+          <w:rFonts w:ascii="Times New Roman" w:hAnsi="Times New Roman" w:cs="Times New Roman"/>
+          <w:sz w:val="24"/>
+          <w:szCs w:val="24"/>
+          <w:lang w:val="en-US"/>
+        </w:rPr>
+      </w:pPr>
+      <w:r>
+        <w:rPr>
+          <w:rFonts w:ascii="Times New Roman" w:hAnsi="Times New Roman" w:cs="Times New Roman"/>
+          <w:sz w:val="24"/>
+          <w:szCs w:val="24"/>
+          <w:lang w:val="en-US"/>
+        </w:rPr>
+        <w:t xml:space="preserve">The </w:t>
+      </w:r>
+      <w:proofErr w:type="spellStart"/>
+      <w:r>
+        <w:rPr>
+          <w:rFonts w:ascii="Times New Roman" w:hAnsi="Times New Roman" w:cs="Times New Roman"/>
+          <w:sz w:val="24"/>
+          <w:szCs w:val="24"/>
+          <w:lang w:val="en-US"/>
+        </w:rPr>
+        <w:t>CalendarPane</w:t>
+      </w:r>
+      <w:proofErr w:type="spellEnd"/>
+      <w:r>
+        <w:rPr>
+          <w:rFonts w:ascii="Times New Roman" w:hAnsi="Times New Roman" w:cs="Times New Roman"/>
+          <w:sz w:val="24"/>
+          <w:szCs w:val="24"/>
+          <w:lang w:val="en-US"/>
+        </w:rPr>
+        <w:t xml:space="preserve"> state </w:t>
+      </w:r>
+      <w:r>
+        <w:rPr>
+          <w:rFonts w:ascii="Times New Roman" w:hAnsi="Times New Roman" w:cs="Times New Roman"/>
+          <w:sz w:val="24"/>
+          <w:szCs w:val="24"/>
+          <w:lang w:val="en-US"/>
+        </w:rPr>
+        <w:t xml:space="preserve">can go to both the previous or next month, after which it will return to the </w:t>
+      </w:r>
+      <w:proofErr w:type="spellStart"/>
+      <w:r>
+        <w:rPr>
+          <w:rFonts w:ascii="Times New Roman" w:hAnsi="Times New Roman" w:cs="Times New Roman"/>
+          <w:sz w:val="24"/>
+          <w:szCs w:val="24"/>
+          <w:lang w:val="en-US"/>
+        </w:rPr>
+        <w:t>CalendarPane</w:t>
+      </w:r>
+      <w:proofErr w:type="spellEnd"/>
+      <w:r>
+        <w:rPr>
+          <w:rFonts w:ascii="Times New Roman" w:hAnsi="Times New Roman" w:cs="Times New Roman"/>
+          <w:sz w:val="24"/>
+          <w:szCs w:val="24"/>
+          <w:lang w:val="en-US"/>
+        </w:rPr>
+        <w:t xml:space="preserve">. The </w:t>
+      </w:r>
+      <w:proofErr w:type="spellStart"/>
+      <w:r>
+        <w:rPr>
+          <w:rFonts w:ascii="Times New Roman" w:hAnsi="Times New Roman" w:cs="Times New Roman"/>
+          <w:sz w:val="24"/>
+          <w:szCs w:val="24"/>
+          <w:lang w:val="en-US"/>
+        </w:rPr>
+        <w:t>CalendarPane</w:t>
+      </w:r>
+      <w:proofErr w:type="spellEnd"/>
+      <w:r>
+        <w:rPr>
+          <w:rFonts w:ascii="Times New Roman" w:hAnsi="Times New Roman" w:cs="Times New Roman"/>
+          <w:sz w:val="24"/>
+          <w:szCs w:val="24"/>
+          <w:lang w:val="en-US"/>
+        </w:rPr>
+        <w:t xml:space="preserve"> can </w:t>
+      </w:r>
+      <w:r>
+        <w:rPr>
+          <w:rFonts w:ascii="Times New Roman" w:hAnsi="Times New Roman" w:cs="Times New Roman"/>
+          <w:sz w:val="24"/>
+          <w:szCs w:val="24"/>
+          <w:lang w:val="en-US"/>
+        </w:rPr>
+        <w:t xml:space="preserve">terminate the program or can transition to the Day Pane. </w:t>
+      </w:r>
+    </w:p>
+    <w:p>
+      <w:pPr>
+        <w:pStyle w:val="NoSpacing"/>
+        <w:rPr>
+          <w:rFonts w:ascii="Times New Roman" w:hAnsi="Times New Roman" w:cs="Times New Roman"/>
+          <w:sz w:val="24"/>
+          <w:szCs w:val="24"/>
+          <w:lang w:val="en-US"/>
+        </w:rPr>
+      </w:pPr>
+      <w:r>
+        <w:rPr>
+          <w:rFonts w:ascii="Times New Roman" w:hAnsi="Times New Roman" w:cs="Times New Roman"/>
+          <w:sz w:val="24"/>
+          <w:szCs w:val="24"/>
+          <w:lang w:val="en-US"/>
+        </w:rPr>
+        <w:t xml:space="preserve">The day pane can change the date and then return to its same state. The Day Pane can terminate and return to the Calendar Pane </w:t>
+      </w:r>
+      <w:r>
+        <w:rPr>
+          <w:rFonts w:ascii="Times New Roman" w:hAnsi="Times New Roman" w:cs="Times New Roman"/>
+          <w:sz w:val="24"/>
+          <w:szCs w:val="24"/>
+          <w:lang w:val="en-US"/>
+        </w:rPr>
+        <w:t>S</w:t>
+      </w:r>
+      <w:r>
+        <w:rPr>
+          <w:rFonts w:ascii="Times New Roman" w:hAnsi="Times New Roman" w:cs="Times New Roman"/>
+          <w:sz w:val="24"/>
+          <w:szCs w:val="24"/>
+          <w:lang w:val="en-US"/>
+        </w:rPr>
+        <w:t xml:space="preserve">tate. The Day Pane </w:t>
+      </w:r>
+      <w:r>
+        <w:rPr>
+          <w:rFonts w:ascii="Times New Roman" w:hAnsi="Times New Roman" w:cs="Times New Roman"/>
+          <w:sz w:val="24"/>
+          <w:szCs w:val="24"/>
+          <w:lang w:val="en-US"/>
+        </w:rPr>
+        <w:t>can create an event and go to the Event Configure State. The Day Pane can transition to the Event Pane.</w:t>
+      </w:r>
+    </w:p>
+    <w:p>
+      <w:pPr>
+        <w:pStyle w:val="NoSpacing"/>
+        <w:rPr>
+          <w:rFonts w:ascii="Times New Roman" w:hAnsi="Times New Roman" w:cs="Times New Roman"/>
+          <w:sz w:val="24"/>
+          <w:szCs w:val="24"/>
+          <w:lang w:val="en-US"/>
+        </w:rPr>
+      </w:pPr>
+      <w:r>
+        <w:rPr>
+          <w:rFonts w:ascii="Times New Roman" w:hAnsi="Times New Roman" w:cs="Times New Roman"/>
+          <w:sz w:val="24"/>
+          <w:szCs w:val="24"/>
+          <w:lang w:val="en-US"/>
+        </w:rPr>
+        <w:lastRenderedPageBreak/>
+        <w:t>The Event Configure will transition back to the Day Pane state by either adding an event, or by canceling.</w:t>
+      </w:r>
+    </w:p>
+    <w:p>
+      <w:pPr>
+        <w:pStyle w:val="NoSpacing"/>
+        <w:rPr>
+          <w:rFonts w:ascii="Times New Roman" w:hAnsi="Times New Roman" w:cs="Times New Roman"/>
+          <w:sz w:val="24"/>
+          <w:szCs w:val="24"/>
+          <w:lang w:val="en-US"/>
+        </w:rPr>
+      </w:pPr>
+      <w:r>
+        <w:rPr>
+          <w:rFonts w:ascii="Times New Roman" w:hAnsi="Times New Roman" w:cs="Times New Roman"/>
+          <w:sz w:val="24"/>
+          <w:szCs w:val="24"/>
+          <w:lang w:val="en-US"/>
+        </w:rPr>
+        <w:t>The Event Pane will transition back to the Day Pane by closing.</w:t>
+      </w:r>
+    </w:p>
+    <w:p>
+      <w:pPr>
+        <w:pStyle w:val="NoSpacing"/>
+        <w:rPr>
+          <w:rFonts w:ascii="Times New Roman" w:hAnsi="Times New Roman" w:cs="Times New Roman"/>
+          <w:sz w:val="24"/>
+          <w:szCs w:val="24"/>
+          <w:lang w:val="en-US"/>
+        </w:rPr>
+      </w:pPr>
+    </w:p>
+    <w:p>
+      <w:pPr>
+        <w:pStyle w:val="NoSpacing"/>
+        <w:rPr>
+          <w:rFonts w:ascii="Times New Roman" w:hAnsi="Times New Roman" w:cs="Times New Roman"/>
+          <w:b/>
+          <w:sz w:val="24"/>
+          <w:szCs w:val="24"/>
+          <w:lang w:val="en-US"/>
+        </w:rPr>
+      </w:pPr>
+      <w:r>
+        <w:rPr>
+          <w:rFonts w:ascii="Times New Roman" w:hAnsi="Times New Roman" w:cs="Times New Roman"/>
+          <w:b/>
           <w:sz w:val="24"/>
           <w:szCs w:val="24"/>
           <w:lang w:val="en-US"/>
         </w:rPr>
         <w:t>Sequence Diagram</w:t>
       </w:r>
-    </w:p>
-    <w:p>
-      <w:pPr>
-        <w:pStyle w:val="NoSpacing"/>
-        <w:rPr>
-          <w:rFonts w:ascii="Times New Roman" w:hAnsi="Times New Roman" w:cs="Times New Roman"/>
-          <w:sz w:val="24"/>
-          <w:szCs w:val="24"/>
-          <w:lang w:val="en-US"/>
-        </w:rPr>
-      </w:pPr>
-    </w:p>
-    <w:p>
-      <w:pPr>
-        <w:pStyle w:val="NoSpacing"/>
+      <w:r>
+        <w:rPr>
+          <w:rFonts w:ascii="Times New Roman" w:hAnsi="Times New Roman" w:cs="Times New Roman"/>
+          <w:b/>
+          <w:sz w:val="24"/>
+          <w:szCs w:val="24"/>
+          <w:lang w:val="en-US"/>
+        </w:rPr>
+        <w:t>s</w:t>
+      </w:r>
+      <w:r>
+        <w:rPr>
+          <w:rFonts w:ascii="Times New Roman" w:hAnsi="Times New Roman" w:cs="Times New Roman"/>
+          <w:b/>
+          <w:sz w:val="24"/>
+          <w:szCs w:val="24"/>
+          <w:lang w:val="en-US"/>
+        </w:rPr>
+        <w:t xml:space="preserve">: </w:t>
+      </w:r>
+    </w:p>
+    <w:p>
+      <w:pPr>
+        <w:pStyle w:val="NoSpacing"/>
+        <w:rPr>
+          <w:rFonts w:ascii="Times New Roman" w:hAnsi="Times New Roman" w:cs="Times New Roman"/>
+          <w:b/>
+          <w:sz w:val="24"/>
+          <w:szCs w:val="24"/>
+          <w:lang w:val="en-US"/>
+        </w:rPr>
+      </w:pPr>
+      <w:r>
+        <w:rPr>
+          <w:rFonts w:ascii="Times New Roman" w:hAnsi="Times New Roman" w:cs="Times New Roman"/>
+          <w:sz w:val="24"/>
+          <w:szCs w:val="24"/>
+          <w:lang w:val="en-US"/>
+        </w:rPr>
+        <w:tab/>
+      </w:r>
+      <w:r>
+        <w:rPr>
+          <w:rFonts w:ascii="Times New Roman" w:hAnsi="Times New Roman" w:cs="Times New Roman"/>
+          <w:b/>
+          <w:sz w:val="24"/>
+          <w:szCs w:val="24"/>
+          <w:lang w:val="en-US"/>
+        </w:rPr>
+        <w:t>Login:</w:t>
+      </w:r>
+    </w:p>
+    <w:p>
+      <w:pPr>
+        <w:pStyle w:val="NoSpacing"/>
+        <w:rPr>
+          <w:rFonts w:ascii="Times New Roman" w:hAnsi="Times New Roman" w:cs="Times New Roman"/>
+          <w:sz w:val="24"/>
+          <w:szCs w:val="24"/>
+          <w:lang w:val="en-US"/>
+        </w:rPr>
+      </w:pPr>
+      <w:r>
+        <w:rPr>
+          <w:rFonts w:ascii="Times New Roman" w:hAnsi="Times New Roman" w:cs="Times New Roman"/>
+          <w:b/>
+          <w:sz w:val="24"/>
+          <w:szCs w:val="24"/>
+          <w:lang w:val="en-US"/>
+        </w:rPr>
+        <w:tab/>
+      </w:r>
+      <w:r>
+        <w:rPr>
+          <w:rFonts w:ascii="Times New Roman" w:hAnsi="Times New Roman" w:cs="Times New Roman"/>
+          <w:sz w:val="24"/>
+          <w:szCs w:val="24"/>
+          <w:lang w:val="en-US"/>
+        </w:rPr>
+        <w:t xml:space="preserve">This sequence shows the program being started by the user, and immediately opening the </w:t>
+      </w:r>
+      <w:proofErr w:type="spellStart"/>
+      <w:r>
+        <w:rPr>
+          <w:rFonts w:ascii="Times New Roman" w:hAnsi="Times New Roman" w:cs="Times New Roman"/>
+          <w:sz w:val="24"/>
+          <w:szCs w:val="24"/>
+          <w:lang w:val="en-US"/>
+        </w:rPr>
+        <w:t>loginController</w:t>
+      </w:r>
+      <w:proofErr w:type="spellEnd"/>
+      <w:r>
+        <w:rPr>
+          <w:rFonts w:ascii="Times New Roman" w:hAnsi="Times New Roman" w:cs="Times New Roman"/>
+          <w:sz w:val="24"/>
+          <w:szCs w:val="24"/>
+          <w:lang w:val="en-US"/>
+        </w:rPr>
+        <w:t xml:space="preserve">. The sequence shows the most relevant flow of events within the </w:t>
+      </w:r>
+      <w:proofErr w:type="spellStart"/>
+      <w:r>
+        <w:rPr>
+          <w:rFonts w:ascii="Times New Roman" w:hAnsi="Times New Roman" w:cs="Times New Roman"/>
+          <w:sz w:val="24"/>
+          <w:szCs w:val="24"/>
+          <w:lang w:val="en-US"/>
+        </w:rPr>
+        <w:t>LoginPane</w:t>
+      </w:r>
+      <w:proofErr w:type="spellEnd"/>
+      <w:r>
+        <w:rPr>
+          <w:rFonts w:ascii="Times New Roman" w:hAnsi="Times New Roman" w:cs="Times New Roman"/>
+          <w:sz w:val="24"/>
+          <w:szCs w:val="24"/>
+          <w:lang w:val="en-US"/>
+        </w:rPr>
+        <w:t xml:space="preserve">. </w:t>
+      </w:r>
+    </w:p>
+    <w:p>
+      <w:pPr>
+        <w:pStyle w:val="NoSpacing"/>
+        <w:rPr>
+          <w:rFonts w:ascii="Times New Roman" w:hAnsi="Times New Roman" w:cs="Times New Roman"/>
+          <w:sz w:val="24"/>
+          <w:szCs w:val="24"/>
+          <w:lang w:val="en-US"/>
+        </w:rPr>
+      </w:pPr>
+      <w:r>
+        <w:rPr>
+          <w:rFonts w:ascii="Times New Roman" w:hAnsi="Times New Roman" w:cs="Times New Roman"/>
+          <w:sz w:val="24"/>
+          <w:szCs w:val="24"/>
+          <w:lang w:val="en-US"/>
+        </w:rPr>
+        <w:t>While not logged in, the user may choose to sign up or to login.</w:t>
+      </w:r>
+    </w:p>
+    <w:p>
+      <w:pPr>
+        <w:pStyle w:val="NoSpacing"/>
+        <w:ind w:firstLine="720"/>
         <w:rPr>
           <w:rFonts w:ascii="Times New Roman" w:hAnsi="Times New Roman" w:cs="Times New Roman"/>
           <w:sz w:val="24"/>
@@ -475,44 +921,691 @@
         </w:rPr>
         <w:t xml:space="preserve">The </w:t>
       </w:r>
-      <w:r>
-        <w:rPr>
-          <w:rFonts w:ascii="Times New Roman" w:hAnsi="Times New Roman" w:cs="Times New Roman"/>
-          <w:sz w:val="24"/>
-          <w:szCs w:val="24"/>
-          <w:lang w:val="en-US"/>
-        </w:rPr>
-        <w:t>Activity Diagram</w:t>
-      </w:r>
-      <w:r>
-        <w:rPr>
-          <w:rFonts w:ascii="Times New Roman" w:hAnsi="Times New Roman" w:cs="Times New Roman"/>
-          <w:sz w:val="24"/>
-          <w:szCs w:val="24"/>
-          <w:lang w:val="en-US"/>
-        </w:rPr>
-        <w:t xml:space="preserve"> describes the dynamic aspects of the system. In this app the activity diagram is very similar to a flowchart with decisions that represent the flow from one activity to another. This diagram starts with the Login Screen where two things can occur. If user’s information is correct than the login is successful which means that the user will see next page which is the calendar pane. If the login is not successful the user will get an error message and he can either try again or exit the program. </w:t>
-      </w:r>
-    </w:p>
-    <w:p>
-      <w:pPr>
-        <w:pStyle w:val="NoSpacing"/>
-        <w:rPr>
-          <w:rFonts w:ascii="Times New Roman" w:hAnsi="Times New Roman" w:cs="Times New Roman"/>
-          <w:sz w:val="24"/>
-          <w:szCs w:val="24"/>
-          <w:lang w:val="en-US"/>
-        </w:rPr>
-      </w:pPr>
-      <w:r>
-        <w:rPr>
-          <w:rFonts w:ascii="Times New Roman" w:hAnsi="Times New Roman" w:cs="Times New Roman"/>
-          <w:sz w:val="24"/>
-          <w:szCs w:val="24"/>
-          <w:lang w:val="en-US"/>
-        </w:rPr>
-        <w:t xml:space="preserve">From the calendar screen the user can switch it to the day pane where he can either create a new event or view event. If the user wants to add the event than he will be switched to day pane again </w:t>
-      </w:r>
+      <w:proofErr w:type="spellStart"/>
+      <w:r>
+        <w:rPr>
+          <w:rFonts w:ascii="Times New Roman" w:hAnsi="Times New Roman" w:cs="Times New Roman"/>
+          <w:sz w:val="24"/>
+          <w:szCs w:val="24"/>
+          <w:lang w:val="en-US"/>
+        </w:rPr>
+        <w:t>signUp</w:t>
+      </w:r>
+      <w:proofErr w:type="spellEnd"/>
+      <w:r>
+        <w:rPr>
+          <w:rFonts w:ascii="Times New Roman" w:hAnsi="Times New Roman" w:cs="Times New Roman"/>
+          <w:sz w:val="24"/>
+          <w:szCs w:val="24"/>
+          <w:lang w:val="en-US"/>
+        </w:rPr>
+        <w:t xml:space="preserve"> tab will get user input, and then validate the data by passing the data to the validation class. If there </w:t>
+      </w:r>
+      <w:r>
+        <w:rPr>
+          <w:rFonts w:ascii="Times New Roman" w:hAnsi="Times New Roman" w:cs="Times New Roman"/>
+          <w:sz w:val="24"/>
+          <w:szCs w:val="24"/>
+          <w:lang w:val="en-US"/>
+        </w:rPr>
+        <w:t xml:space="preserve">is an error, the login page will display an error message to the user. If there is no error, the login pane will close itself and open the calendar view. </w:t>
+      </w:r>
+    </w:p>
+    <w:p>
+      <w:pPr>
+        <w:pStyle w:val="NoSpacing"/>
+        <w:ind w:firstLine="720"/>
+        <w:rPr>
+          <w:rFonts w:ascii="Times New Roman" w:hAnsi="Times New Roman" w:cs="Times New Roman"/>
+          <w:sz w:val="24"/>
+          <w:szCs w:val="24"/>
+          <w:lang w:val="en-US"/>
+        </w:rPr>
+      </w:pPr>
+      <w:r>
+        <w:rPr>
+          <w:rFonts w:ascii="Times New Roman" w:hAnsi="Times New Roman" w:cs="Times New Roman"/>
+          <w:sz w:val="24"/>
+          <w:szCs w:val="24"/>
+          <w:lang w:val="en-US"/>
+        </w:rPr>
+        <w:t xml:space="preserve">The Login tab will get user input, and then validate the data by passing the data to the validation class. If there is an error, the login pane will display an error message to the user. If there is no error, the login pane will pass the input data to the database class. The database class will then return </w:t>
+      </w:r>
+      <w:r>
+        <w:rPr>
+          <w:rFonts w:ascii="Times New Roman" w:hAnsi="Times New Roman" w:cs="Times New Roman"/>
+          <w:sz w:val="24"/>
+          <w:szCs w:val="24"/>
+          <w:lang w:val="en-US"/>
+        </w:rPr>
+        <w:t>whether</w:t>
+      </w:r>
+      <w:r>
+        <w:rPr>
+          <w:rFonts w:ascii="Times New Roman" w:hAnsi="Times New Roman" w:cs="Times New Roman"/>
+          <w:sz w:val="24"/>
+          <w:szCs w:val="24"/>
+          <w:lang w:val="en-US"/>
+        </w:rPr>
+        <w:t xml:space="preserve"> the given data matches a valid user. If the user was valid, the login pane will open the calendar pane and close itself. If the user was invalid, the login pane will display an error message to the user. </w:t>
+      </w:r>
+    </w:p>
+    <w:p>
+      <w:pPr>
+        <w:pStyle w:val="NoSpacing"/>
+        <w:ind w:firstLine="720"/>
+        <w:rPr>
+          <w:rFonts w:ascii="Times New Roman" w:hAnsi="Times New Roman" w:cs="Times New Roman"/>
+          <w:sz w:val="24"/>
+          <w:szCs w:val="24"/>
+          <w:lang w:val="en-US"/>
+        </w:rPr>
+      </w:pPr>
+      <w:r>
+        <w:rPr>
+          <w:rFonts w:ascii="Times New Roman" w:hAnsi="Times New Roman" w:cs="Times New Roman"/>
+          <w:sz w:val="24"/>
+          <w:szCs w:val="24"/>
+          <w:lang w:val="en-US"/>
+        </w:rPr>
+        <w:t>When the user closes the login window, the program terminates.</w:t>
+      </w:r>
+    </w:p>
+    <w:p>
+      <w:pPr>
+        <w:pStyle w:val="NoSpacing"/>
+        <w:rPr>
+          <w:rFonts w:ascii="Times New Roman" w:hAnsi="Times New Roman" w:cs="Times New Roman"/>
+          <w:sz w:val="24"/>
+          <w:szCs w:val="24"/>
+          <w:lang w:val="en-US"/>
+        </w:rPr>
+      </w:pPr>
+    </w:p>
+    <w:p>
+      <w:pPr>
+        <w:pStyle w:val="NoSpacing"/>
+        <w:rPr>
+          <w:rFonts w:ascii="Times New Roman" w:hAnsi="Times New Roman" w:cs="Times New Roman"/>
+          <w:b/>
+          <w:sz w:val="24"/>
+          <w:szCs w:val="24"/>
+          <w:lang w:val="en-US"/>
+        </w:rPr>
+      </w:pPr>
+      <w:r>
+        <w:rPr>
+          <w:rFonts w:ascii="Times New Roman" w:hAnsi="Times New Roman" w:cs="Times New Roman"/>
+          <w:b/>
+          <w:sz w:val="24"/>
+          <w:szCs w:val="24"/>
+          <w:lang w:val="en-US"/>
+        </w:rPr>
+        <w:tab/>
+        <w:t>Calendar:</w:t>
+      </w:r>
+    </w:p>
+    <w:p>
+      <w:pPr>
+        <w:pStyle w:val="NoSpacing"/>
+        <w:rPr>
+          <w:rFonts w:ascii="Times New Roman" w:hAnsi="Times New Roman" w:cs="Times New Roman"/>
+          <w:sz w:val="24"/>
+          <w:szCs w:val="24"/>
+          <w:lang w:val="en-US"/>
+        </w:rPr>
+      </w:pPr>
+      <w:r>
+        <w:rPr>
+          <w:rFonts w:ascii="Times New Roman" w:hAnsi="Times New Roman" w:cs="Times New Roman"/>
+          <w:b/>
+          <w:sz w:val="24"/>
+          <w:szCs w:val="24"/>
+          <w:lang w:val="en-US"/>
+        </w:rPr>
+        <w:tab/>
+      </w:r>
+      <w:r>
+        <w:rPr>
+          <w:rFonts w:ascii="Times New Roman" w:hAnsi="Times New Roman" w:cs="Times New Roman"/>
+          <w:sz w:val="24"/>
+          <w:szCs w:val="24"/>
+          <w:lang w:val="en-US"/>
+        </w:rPr>
+        <w:t>This sequence shows the most relevant flow of events within the Calendar View.</w:t>
+      </w:r>
+    </w:p>
+    <w:p>
+      <w:pPr>
+        <w:pStyle w:val="NoSpacing"/>
+        <w:rPr>
+          <w:rFonts w:ascii="Times New Roman" w:hAnsi="Times New Roman" w:cs="Times New Roman"/>
+          <w:sz w:val="24"/>
+          <w:szCs w:val="24"/>
+          <w:lang w:val="en-US"/>
+        </w:rPr>
+      </w:pPr>
+      <w:r>
+        <w:rPr>
+          <w:rFonts w:ascii="Times New Roman" w:hAnsi="Times New Roman" w:cs="Times New Roman"/>
+          <w:sz w:val="24"/>
+          <w:szCs w:val="24"/>
+          <w:lang w:val="en-US"/>
+        </w:rPr>
+        <w:tab/>
+        <w:t xml:space="preserve">When the next month button is pressed by the user, the Calendar View increments its month, calculates and populates the new numbers to assign to the </w:t>
+      </w:r>
+      <w:r>
+        <w:rPr>
+          <w:rFonts w:ascii="Times New Roman" w:hAnsi="Times New Roman" w:cs="Times New Roman"/>
+          <w:sz w:val="24"/>
+          <w:szCs w:val="24"/>
+          <w:lang w:val="en-US"/>
+        </w:rPr>
+        <w:t>on-screen</w:t>
+      </w:r>
+      <w:r>
+        <w:rPr>
+          <w:rFonts w:ascii="Times New Roman" w:hAnsi="Times New Roman" w:cs="Times New Roman"/>
+          <w:sz w:val="24"/>
+          <w:szCs w:val="24"/>
+          <w:lang w:val="en-US"/>
+        </w:rPr>
+        <w:t xml:space="preserve"> boxes, and assigns </w:t>
+      </w:r>
+      <w:proofErr w:type="spellStart"/>
+      <w:r>
+        <w:rPr>
+          <w:rFonts w:ascii="Times New Roman" w:hAnsi="Times New Roman" w:cs="Times New Roman"/>
+          <w:sz w:val="24"/>
+          <w:szCs w:val="24"/>
+          <w:lang w:val="en-US"/>
+        </w:rPr>
+        <w:t>colours</w:t>
+      </w:r>
+      <w:proofErr w:type="spellEnd"/>
+      <w:r>
+        <w:rPr>
+          <w:rFonts w:ascii="Times New Roman" w:hAnsi="Times New Roman" w:cs="Times New Roman"/>
+          <w:sz w:val="24"/>
+          <w:szCs w:val="24"/>
+          <w:lang w:val="en-US"/>
+        </w:rPr>
+        <w:t xml:space="preserve"> based on whether the box represents the current month or an adjacent month. The calendar view then displays the updated scene to the user. </w:t>
+      </w:r>
+    </w:p>
+    <w:p>
+      <w:pPr>
+        <w:pStyle w:val="NoSpacing"/>
+        <w:rPr>
+          <w:rFonts w:ascii="Times New Roman" w:hAnsi="Times New Roman" w:cs="Times New Roman"/>
+          <w:sz w:val="24"/>
+          <w:szCs w:val="24"/>
+          <w:lang w:val="en-US"/>
+        </w:rPr>
+      </w:pPr>
+      <w:r>
+        <w:rPr>
+          <w:rFonts w:ascii="Times New Roman" w:hAnsi="Times New Roman" w:cs="Times New Roman"/>
+          <w:sz w:val="24"/>
+          <w:szCs w:val="24"/>
+          <w:lang w:val="en-US"/>
+        </w:rPr>
+        <w:tab/>
+        <w:t>The Previous Month button does the exact same flow of events, except for instead of incrementing the month it decrements.</w:t>
+      </w:r>
+    </w:p>
+    <w:p>
+      <w:pPr>
+        <w:pStyle w:val="NoSpacing"/>
+        <w:rPr>
+          <w:rFonts w:ascii="Times New Roman" w:hAnsi="Times New Roman" w:cs="Times New Roman"/>
+          <w:sz w:val="24"/>
+          <w:szCs w:val="24"/>
+          <w:lang w:val="en-US"/>
+        </w:rPr>
+      </w:pPr>
+      <w:r>
+        <w:rPr>
+          <w:rFonts w:ascii="Times New Roman" w:hAnsi="Times New Roman" w:cs="Times New Roman"/>
+          <w:sz w:val="24"/>
+          <w:szCs w:val="24"/>
+          <w:lang w:val="en-US"/>
+        </w:rPr>
+        <w:tab/>
+        <w:t>When the user selects a day on the calendar, the Day Pane window opens.</w:t>
+      </w:r>
+    </w:p>
+    <w:p>
+      <w:pPr>
+        <w:pStyle w:val="NoSpacing"/>
+        <w:rPr>
+          <w:rFonts w:ascii="Times New Roman" w:hAnsi="Times New Roman" w:cs="Times New Roman"/>
+          <w:sz w:val="24"/>
+          <w:szCs w:val="24"/>
+          <w:lang w:val="en-US"/>
+        </w:rPr>
+      </w:pPr>
+      <w:r>
+        <w:rPr>
+          <w:rFonts w:ascii="Times New Roman" w:hAnsi="Times New Roman" w:cs="Times New Roman"/>
+          <w:sz w:val="24"/>
+          <w:szCs w:val="24"/>
+          <w:lang w:val="en-US"/>
+        </w:rPr>
+        <w:t xml:space="preserve">When the user closes the Calendar window, the program terminates.  </w:t>
+      </w:r>
+    </w:p>
+    <w:p>
+      <w:pPr>
+        <w:pStyle w:val="NoSpacing"/>
+        <w:rPr>
+          <w:rFonts w:ascii="Times New Roman" w:hAnsi="Times New Roman" w:cs="Times New Roman"/>
+          <w:b/>
+          <w:sz w:val="24"/>
+          <w:szCs w:val="24"/>
+          <w:lang w:val="en-US"/>
+        </w:rPr>
+      </w:pPr>
+      <w:r>
+        <w:rPr>
+          <w:rFonts w:ascii="Times New Roman" w:hAnsi="Times New Roman" w:cs="Times New Roman"/>
+          <w:b/>
+          <w:sz w:val="24"/>
+          <w:szCs w:val="24"/>
+          <w:lang w:val="en-US"/>
+        </w:rPr>
+        <w:tab/>
+      </w:r>
+    </w:p>
+    <w:p>
+      <w:pPr>
+        <w:pStyle w:val="NoSpacing"/>
+        <w:rPr>
+          <w:rFonts w:ascii="Times New Roman" w:hAnsi="Times New Roman" w:cs="Times New Roman"/>
+          <w:b/>
+          <w:sz w:val="24"/>
+          <w:szCs w:val="24"/>
+          <w:lang w:val="en-US"/>
+        </w:rPr>
+      </w:pPr>
+      <w:r>
+        <w:rPr>
+          <w:rFonts w:ascii="Times New Roman" w:hAnsi="Times New Roman" w:cs="Times New Roman"/>
+          <w:b/>
+          <w:sz w:val="24"/>
+          <w:szCs w:val="24"/>
+          <w:lang w:val="en-US"/>
+        </w:rPr>
+        <w:tab/>
+      </w:r>
+      <w:proofErr w:type="spellStart"/>
+      <w:r>
+        <w:rPr>
+          <w:rFonts w:ascii="Times New Roman" w:hAnsi="Times New Roman" w:cs="Times New Roman"/>
+          <w:b/>
+          <w:sz w:val="24"/>
+          <w:szCs w:val="24"/>
+          <w:lang w:val="en-US"/>
+        </w:rPr>
+        <w:t>DayPane</w:t>
+      </w:r>
+      <w:proofErr w:type="spellEnd"/>
+      <w:r>
+        <w:rPr>
+          <w:rFonts w:ascii="Times New Roman" w:hAnsi="Times New Roman" w:cs="Times New Roman"/>
+          <w:b/>
+          <w:sz w:val="24"/>
+          <w:szCs w:val="24"/>
+          <w:lang w:val="en-US"/>
+        </w:rPr>
+        <w:t xml:space="preserve"> &amp; Events:</w:t>
+      </w:r>
+    </w:p>
+    <w:p>
+      <w:pPr>
+        <w:pStyle w:val="NoSpacing"/>
+        <w:rPr>
+          <w:rFonts w:ascii="Times New Roman" w:hAnsi="Times New Roman" w:cs="Times New Roman"/>
+          <w:sz w:val="24"/>
+          <w:szCs w:val="24"/>
+          <w:lang w:val="en-US"/>
+        </w:rPr>
+      </w:pPr>
+      <w:r>
+        <w:rPr>
+          <w:rFonts w:ascii="Times New Roman" w:hAnsi="Times New Roman" w:cs="Times New Roman"/>
+          <w:b/>
+          <w:sz w:val="24"/>
+          <w:szCs w:val="24"/>
+          <w:lang w:val="en-US"/>
+        </w:rPr>
+        <w:tab/>
+      </w:r>
+      <w:r>
+        <w:rPr>
+          <w:rFonts w:ascii="Times New Roman" w:hAnsi="Times New Roman" w:cs="Times New Roman"/>
+          <w:sz w:val="24"/>
+          <w:szCs w:val="24"/>
+          <w:lang w:val="en-US"/>
+        </w:rPr>
+        <w:t xml:space="preserve">This sequence shows the most relevant flow of events within the </w:t>
+      </w:r>
+      <w:r>
+        <w:rPr>
+          <w:rFonts w:ascii="Times New Roman" w:hAnsi="Times New Roman" w:cs="Times New Roman"/>
+          <w:sz w:val="24"/>
+          <w:szCs w:val="24"/>
+          <w:lang w:val="en-US"/>
+        </w:rPr>
+        <w:t xml:space="preserve">Day View as well as the New Event View and the Event View. The sequence begins with the actor and the Day View already opened. </w:t>
+      </w:r>
+    </w:p>
+    <w:p>
+      <w:pPr>
+        <w:pStyle w:val="NoSpacing"/>
+        <w:rPr>
+          <w:rFonts w:ascii="Times New Roman" w:hAnsi="Times New Roman" w:cs="Times New Roman"/>
+          <w:sz w:val="24"/>
+          <w:szCs w:val="24"/>
+          <w:lang w:val="en-US"/>
+        </w:rPr>
+      </w:pPr>
+      <w:r>
+        <w:rPr>
+          <w:rFonts w:ascii="Times New Roman" w:hAnsi="Times New Roman" w:cs="Times New Roman"/>
+          <w:sz w:val="24"/>
+          <w:szCs w:val="24"/>
+          <w:lang w:val="en-US"/>
+        </w:rPr>
+        <w:tab/>
+        <w:t>The Previous Day button decrements the day and the displays the updated view.</w:t>
+      </w:r>
+    </w:p>
+    <w:p>
+      <w:pPr>
+        <w:pStyle w:val="NoSpacing"/>
+        <w:rPr>
+          <w:rFonts w:ascii="Times New Roman" w:hAnsi="Times New Roman" w:cs="Times New Roman"/>
+          <w:sz w:val="24"/>
+          <w:szCs w:val="24"/>
+          <w:lang w:val="en-US"/>
+        </w:rPr>
+      </w:pPr>
+      <w:r>
+        <w:rPr>
+          <w:rFonts w:ascii="Times New Roman" w:hAnsi="Times New Roman" w:cs="Times New Roman"/>
+          <w:sz w:val="24"/>
+          <w:szCs w:val="24"/>
+          <w:lang w:val="en-US"/>
+        </w:rPr>
+        <w:tab/>
+        <w:t xml:space="preserve">The Next Day button increments the day and displays the updated view. </w:t>
+      </w:r>
+    </w:p>
+    <w:p>
+      <w:pPr>
+        <w:pStyle w:val="NoSpacing"/>
+        <w:rPr>
+          <w:rFonts w:ascii="Times New Roman" w:hAnsi="Times New Roman" w:cs="Times New Roman"/>
+          <w:sz w:val="24"/>
+          <w:szCs w:val="24"/>
+          <w:lang w:val="en-US"/>
+        </w:rPr>
+      </w:pPr>
+      <w:r>
+        <w:rPr>
+          <w:rFonts w:ascii="Times New Roman" w:hAnsi="Times New Roman" w:cs="Times New Roman"/>
+          <w:sz w:val="24"/>
+          <w:szCs w:val="24"/>
+          <w:lang w:val="en-US"/>
+        </w:rPr>
+        <w:tab/>
+        <w:t>When the New Event button is pushed, A new event window is opened. The new event window requests input from the user.</w:t>
+      </w:r>
+    </w:p>
+    <w:p>
+      <w:pPr>
+        <w:pStyle w:val="NoSpacing"/>
+        <w:rPr>
+          <w:rFonts w:ascii="Times New Roman" w:hAnsi="Times New Roman" w:cs="Times New Roman"/>
+          <w:sz w:val="24"/>
+          <w:szCs w:val="24"/>
+          <w:lang w:val="en-US"/>
+        </w:rPr>
+      </w:pPr>
+      <w:r>
+        <w:rPr>
+          <w:rFonts w:ascii="Times New Roman" w:hAnsi="Times New Roman" w:cs="Times New Roman"/>
+          <w:sz w:val="24"/>
+          <w:szCs w:val="24"/>
+          <w:lang w:val="en-US"/>
+        </w:rPr>
+        <w:tab/>
+        <w:t xml:space="preserve">In the New Event </w:t>
+      </w:r>
+      <w:r>
+        <w:rPr>
+          <w:rFonts w:ascii="Times New Roman" w:hAnsi="Times New Roman" w:cs="Times New Roman"/>
+          <w:sz w:val="24"/>
+          <w:szCs w:val="24"/>
+          <w:lang w:val="en-US"/>
+        </w:rPr>
+        <w:t>window</w:t>
+      </w:r>
+      <w:r>
+        <w:rPr>
+          <w:rFonts w:ascii="Times New Roman" w:hAnsi="Times New Roman" w:cs="Times New Roman"/>
+          <w:sz w:val="24"/>
+          <w:szCs w:val="24"/>
+          <w:lang w:val="en-US"/>
+        </w:rPr>
+        <w:t xml:space="preserve">, if the Confirm button is pushed, </w:t>
+      </w:r>
+      <w:r>
+        <w:rPr>
+          <w:rFonts w:ascii="Times New Roman" w:hAnsi="Times New Roman" w:cs="Times New Roman"/>
+          <w:sz w:val="24"/>
+          <w:szCs w:val="24"/>
+          <w:lang w:val="en-US"/>
+        </w:rPr>
+        <w:t xml:space="preserve">the input data is sent to the </w:t>
+      </w:r>
+      <w:proofErr w:type="spellStart"/>
+      <w:r>
+        <w:rPr>
+          <w:rFonts w:ascii="Times New Roman" w:hAnsi="Times New Roman" w:cs="Times New Roman"/>
+          <w:sz w:val="24"/>
+          <w:szCs w:val="24"/>
+          <w:lang w:val="en-US"/>
+        </w:rPr>
+        <w:t>NewEventController</w:t>
+      </w:r>
+      <w:proofErr w:type="spellEnd"/>
+      <w:r>
+        <w:rPr>
+          <w:rFonts w:ascii="Times New Roman" w:hAnsi="Times New Roman" w:cs="Times New Roman"/>
+          <w:sz w:val="24"/>
+          <w:szCs w:val="24"/>
+          <w:lang w:val="en-US"/>
+        </w:rPr>
+        <w:t xml:space="preserve">. The </w:t>
+      </w:r>
+      <w:proofErr w:type="spellStart"/>
+      <w:r>
+        <w:rPr>
+          <w:rFonts w:ascii="Times New Roman" w:hAnsi="Times New Roman" w:cs="Times New Roman"/>
+          <w:sz w:val="24"/>
+          <w:szCs w:val="24"/>
+          <w:lang w:val="en-US"/>
+        </w:rPr>
+        <w:t>NewEventController</w:t>
+      </w:r>
+      <w:proofErr w:type="spellEnd"/>
+      <w:r>
+        <w:rPr>
+          <w:rFonts w:ascii="Times New Roman" w:hAnsi="Times New Roman" w:cs="Times New Roman"/>
+          <w:sz w:val="24"/>
+          <w:szCs w:val="24"/>
+          <w:lang w:val="en-US"/>
+        </w:rPr>
+        <w:t xml:space="preserve"> passes the data in a statement to the database. The statement is closed, and the </w:t>
+      </w:r>
+      <w:proofErr w:type="spellStart"/>
+      <w:r>
+        <w:rPr>
+          <w:rFonts w:ascii="Times New Roman" w:hAnsi="Times New Roman" w:cs="Times New Roman"/>
+          <w:sz w:val="24"/>
+          <w:szCs w:val="24"/>
+          <w:lang w:val="en-US"/>
+        </w:rPr>
+        <w:t>N</w:t>
+      </w:r>
+      <w:r>
+        <w:rPr>
+          <w:rFonts w:ascii="Times New Roman" w:hAnsi="Times New Roman" w:cs="Times New Roman"/>
+          <w:sz w:val="24"/>
+          <w:szCs w:val="24"/>
+          <w:lang w:val="en-US"/>
+        </w:rPr>
+        <w:t>ew</w:t>
+      </w:r>
+      <w:r>
+        <w:rPr>
+          <w:rFonts w:ascii="Times New Roman" w:hAnsi="Times New Roman" w:cs="Times New Roman"/>
+          <w:sz w:val="24"/>
+          <w:szCs w:val="24"/>
+          <w:lang w:val="en-US"/>
+        </w:rPr>
+        <w:t>E</w:t>
+      </w:r>
+      <w:r>
+        <w:rPr>
+          <w:rFonts w:ascii="Times New Roman" w:hAnsi="Times New Roman" w:cs="Times New Roman"/>
+          <w:sz w:val="24"/>
+          <w:szCs w:val="24"/>
+          <w:lang w:val="en-US"/>
+        </w:rPr>
+        <w:t>vent</w:t>
+      </w:r>
+      <w:proofErr w:type="spellEnd"/>
+      <w:r>
+        <w:rPr>
+          <w:rFonts w:ascii="Times New Roman" w:hAnsi="Times New Roman" w:cs="Times New Roman"/>
+          <w:sz w:val="24"/>
+          <w:szCs w:val="24"/>
+          <w:lang w:val="en-US"/>
+        </w:rPr>
+        <w:t xml:space="preserve"> window is </w:t>
+      </w:r>
+      <w:r>
+        <w:rPr>
+          <w:rFonts w:ascii="Times New Roman" w:hAnsi="Times New Roman" w:cs="Times New Roman"/>
+          <w:sz w:val="24"/>
+          <w:szCs w:val="24"/>
+          <w:lang w:val="en-US"/>
+        </w:rPr>
+        <w:t>terminated,</w:t>
+      </w:r>
+      <w:r>
+        <w:rPr>
+          <w:rFonts w:ascii="Times New Roman" w:hAnsi="Times New Roman" w:cs="Times New Roman"/>
+          <w:sz w:val="24"/>
+          <w:szCs w:val="24"/>
+          <w:lang w:val="en-US"/>
+        </w:rPr>
+        <w:t xml:space="preserve"> and control returns to</w:t>
+      </w:r>
+      <w:r>
+        <w:rPr>
+          <w:rFonts w:ascii="Times New Roman" w:hAnsi="Times New Roman" w:cs="Times New Roman"/>
+          <w:sz w:val="24"/>
+          <w:szCs w:val="24"/>
+          <w:lang w:val="en-US"/>
+        </w:rPr>
+        <w:t xml:space="preserve"> the</w:t>
+      </w:r>
+      <w:r>
+        <w:rPr>
+          <w:rFonts w:ascii="Times New Roman" w:hAnsi="Times New Roman" w:cs="Times New Roman"/>
+          <w:sz w:val="24"/>
+          <w:szCs w:val="24"/>
+          <w:lang w:val="en-US"/>
+        </w:rPr>
+        <w:t xml:space="preserve"> Day View.</w:t>
+      </w:r>
+    </w:p>
+    <w:p>
+      <w:pPr>
+        <w:pStyle w:val="NoSpacing"/>
+        <w:rPr>
+          <w:rFonts w:ascii="Times New Roman" w:hAnsi="Times New Roman" w:cs="Times New Roman"/>
+          <w:sz w:val="24"/>
+          <w:szCs w:val="24"/>
+          <w:lang w:val="en-US"/>
+        </w:rPr>
+      </w:pPr>
+      <w:r>
+        <w:rPr>
+          <w:rFonts w:ascii="Times New Roman" w:hAnsi="Times New Roman" w:cs="Times New Roman"/>
+          <w:sz w:val="24"/>
+          <w:szCs w:val="24"/>
+          <w:lang w:val="en-US"/>
+        </w:rPr>
+        <w:tab/>
+        <w:t xml:space="preserve">In the </w:t>
+      </w:r>
+      <w:proofErr w:type="spellStart"/>
+      <w:r>
+        <w:rPr>
+          <w:rFonts w:ascii="Times New Roman" w:hAnsi="Times New Roman" w:cs="Times New Roman"/>
+          <w:sz w:val="24"/>
+          <w:szCs w:val="24"/>
+          <w:lang w:val="en-US"/>
+        </w:rPr>
+        <w:t>NewEvent</w:t>
+      </w:r>
+      <w:proofErr w:type="spellEnd"/>
+      <w:r>
+        <w:rPr>
+          <w:rFonts w:ascii="Times New Roman" w:hAnsi="Times New Roman" w:cs="Times New Roman"/>
+          <w:sz w:val="24"/>
+          <w:szCs w:val="24"/>
+          <w:lang w:val="en-US"/>
+        </w:rPr>
+        <w:t xml:space="preserve"> window, if the cancel/exit button is pushed, the </w:t>
+      </w:r>
+      <w:proofErr w:type="spellStart"/>
+      <w:r>
+        <w:rPr>
+          <w:rFonts w:ascii="Times New Roman" w:hAnsi="Times New Roman" w:cs="Times New Roman"/>
+          <w:sz w:val="24"/>
+          <w:szCs w:val="24"/>
+          <w:lang w:val="en-US"/>
+        </w:rPr>
+        <w:t>NewEvent</w:t>
+      </w:r>
+      <w:proofErr w:type="spellEnd"/>
+      <w:r>
+        <w:rPr>
+          <w:rFonts w:ascii="Times New Roman" w:hAnsi="Times New Roman" w:cs="Times New Roman"/>
+          <w:sz w:val="24"/>
+          <w:szCs w:val="24"/>
+          <w:lang w:val="en-US"/>
+        </w:rPr>
+        <w:t xml:space="preserve"> window closes and control returns to the Day window.</w:t>
+      </w:r>
+    </w:p>
+    <w:p>
+      <w:pPr>
+        <w:pStyle w:val="NoSpacing"/>
+        <w:rPr>
+          <w:rFonts w:ascii="Times New Roman" w:hAnsi="Times New Roman" w:cs="Times New Roman"/>
+          <w:sz w:val="24"/>
+          <w:szCs w:val="24"/>
+          <w:lang w:val="en-US"/>
+        </w:rPr>
+      </w:pPr>
       <w:r>
         <w:rPr>
           <w:rFonts w:ascii="Times New Roman" w:hAnsi="Times New Roman" w:cs="Times New Roman"/>
@@ -521,86 +1614,356 @@
           <w:lang w:val="en-US"/>
         </w:rPr>
         <w:lastRenderedPageBreak/>
-        <w:t xml:space="preserve">and the same thing will happen if the user wants to close the event page. In addition, user can exit the program. </w:t>
-      </w:r>
-    </w:p>
-    <w:p>
-      <w:pPr>
-        <w:pStyle w:val="NoSpacing"/>
-        <w:rPr>
-          <w:rFonts w:ascii="Times New Roman" w:hAnsi="Times New Roman" w:cs="Times New Roman"/>
-          <w:sz w:val="24"/>
-          <w:szCs w:val="24"/>
-          <w:lang w:val="en-US"/>
-        </w:rPr>
-      </w:pPr>
-    </w:p>
-    <w:p>
-      <w:pPr>
-        <w:pStyle w:val="NoSpacing"/>
-        <w:rPr>
-          <w:rFonts w:ascii="Times New Roman" w:hAnsi="Times New Roman" w:cs="Times New Roman"/>
-          <w:sz w:val="24"/>
-          <w:szCs w:val="24"/>
-          <w:lang w:val="en-US"/>
-        </w:rPr>
-      </w:pPr>
-      <w:r>
-        <w:rPr>
-          <w:rFonts w:ascii="Times New Roman" w:hAnsi="Times New Roman" w:cs="Times New Roman"/>
-          <w:sz w:val="24"/>
-          <w:szCs w:val="24"/>
-          <w:lang w:val="en-US"/>
-        </w:rPr>
-        <w:t xml:space="preserve">Regarding to the agenda implementation there were difficult and easy things to implement. In coding </w:t>
-      </w:r>
-      <w:r>
-        <w:rPr>
-          <w:rFonts w:ascii="Times New Roman" w:hAnsi="Times New Roman" w:cs="Times New Roman"/>
-          <w:sz w:val="24"/>
-          <w:szCs w:val="24"/>
-          <w:lang w:val="en-US"/>
-        </w:rPr>
-        <w:t>perspective,</w:t>
-      </w:r>
-      <w:r>
-        <w:rPr>
-          <w:rFonts w:ascii="Times New Roman" w:hAnsi="Times New Roman" w:cs="Times New Roman"/>
-          <w:sz w:val="24"/>
-          <w:szCs w:val="24"/>
-          <w:lang w:val="en-US"/>
-        </w:rPr>
-        <w:t xml:space="preserve"> the most difficult implementation was the database class because it was difficult to make it compatible and useful for each member of the group to use in their part of the code. </w:t>
-      </w:r>
-      <w:r>
-        <w:rPr>
-          <w:rFonts w:ascii="Times New Roman" w:hAnsi="Times New Roman" w:cs="Times New Roman"/>
-          <w:sz w:val="24"/>
-          <w:szCs w:val="24"/>
-          <w:lang w:val="en-US"/>
-        </w:rPr>
-        <w:t>Also, t</w:t>
-      </w:r>
-      <w:r>
-        <w:rPr>
-          <w:rFonts w:ascii="Times New Roman" w:hAnsi="Times New Roman" w:cs="Times New Roman"/>
-          <w:sz w:val="24"/>
-          <w:szCs w:val="24"/>
-          <w:lang w:val="en-US"/>
-        </w:rPr>
-        <w:t xml:space="preserve">he method for assigning </w:t>
-      </w:r>
-      <w:r>
-        <w:rPr>
-          <w:rFonts w:ascii="Times New Roman" w:hAnsi="Times New Roman" w:cs="Times New Roman"/>
-          <w:sz w:val="24"/>
-          <w:szCs w:val="24"/>
-          <w:lang w:val="en-US"/>
-        </w:rPr>
-        <w:t xml:space="preserve">a </w:t>
+        <w:tab/>
+        <w:t>When an event is clicked on within the Day window, the Event window</w:t>
+      </w:r>
+      <w:r>
+        <w:rPr>
+          <w:rFonts w:ascii="Times New Roman" w:hAnsi="Times New Roman" w:cs="Times New Roman"/>
+          <w:sz w:val="24"/>
+          <w:szCs w:val="24"/>
+          <w:lang w:val="en-US"/>
+        </w:rPr>
+        <w:t xml:space="preserve"> is opened</w:t>
+      </w:r>
+      <w:r>
+        <w:rPr>
+          <w:rFonts w:ascii="Times New Roman" w:hAnsi="Times New Roman" w:cs="Times New Roman"/>
+          <w:sz w:val="24"/>
+          <w:szCs w:val="24"/>
+          <w:lang w:val="en-US"/>
+        </w:rPr>
+        <w:t>.</w:t>
+      </w:r>
+      <w:r>
+        <w:rPr>
+          <w:rFonts w:ascii="Times New Roman" w:hAnsi="Times New Roman" w:cs="Times New Roman"/>
+          <w:sz w:val="24"/>
+          <w:szCs w:val="24"/>
+          <w:lang w:val="en-US"/>
+        </w:rPr>
+        <w:t xml:space="preserve"> The Event window gets the data for the specified event from the database and displays the updated scene to the user.</w:t>
+      </w:r>
+      <w:r>
+        <w:rPr>
+          <w:rFonts w:ascii="Times New Roman" w:hAnsi="Times New Roman" w:cs="Times New Roman"/>
+          <w:sz w:val="24"/>
+          <w:szCs w:val="24"/>
+          <w:lang w:val="en-US"/>
+        </w:rPr>
+        <w:t xml:space="preserve"> </w:t>
+      </w:r>
+    </w:p>
+    <w:p>
+      <w:pPr>
+        <w:pStyle w:val="NoSpacing"/>
+        <w:rPr>
+          <w:rFonts w:ascii="Times New Roman" w:hAnsi="Times New Roman" w:cs="Times New Roman"/>
+          <w:sz w:val="24"/>
+          <w:szCs w:val="24"/>
+          <w:lang w:val="en-US"/>
+        </w:rPr>
+      </w:pPr>
+      <w:r>
+        <w:rPr>
+          <w:rFonts w:ascii="Times New Roman" w:hAnsi="Times New Roman" w:cs="Times New Roman"/>
+          <w:sz w:val="24"/>
+          <w:szCs w:val="24"/>
+          <w:lang w:val="en-US"/>
+        </w:rPr>
+        <w:tab/>
+        <w:t>When the Delete button is pressed in the Event window, the Event passes a sta</w:t>
+      </w:r>
+      <w:r>
+        <w:rPr>
+          <w:rFonts w:ascii="Times New Roman" w:hAnsi="Times New Roman" w:cs="Times New Roman"/>
+          <w:sz w:val="24"/>
+          <w:szCs w:val="24"/>
+          <w:lang w:val="en-US"/>
+        </w:rPr>
+        <w:t>te</w:t>
       </w:r>
       <w:bookmarkStart w:id="0" w:name="_GoBack"/>
       <w:bookmarkEnd w:id="0"/>
+      <w:r>
+        <w:rPr>
+          <w:rFonts w:ascii="Times New Roman" w:hAnsi="Times New Roman" w:cs="Times New Roman"/>
+          <w:sz w:val="24"/>
+          <w:szCs w:val="24"/>
+          <w:lang w:val="en-US"/>
+        </w:rPr>
+        <w:t>men</w:t>
+      </w:r>
+      <w:r>
+        <w:rPr>
+          <w:rFonts w:ascii="Times New Roman" w:hAnsi="Times New Roman" w:cs="Times New Roman"/>
+          <w:sz w:val="24"/>
+          <w:szCs w:val="24"/>
+          <w:lang w:val="en-US"/>
+        </w:rPr>
+        <w:t>t</w:t>
+      </w:r>
+      <w:r>
+        <w:rPr>
+          <w:rFonts w:ascii="Times New Roman" w:hAnsi="Times New Roman" w:cs="Times New Roman"/>
+          <w:sz w:val="24"/>
+          <w:szCs w:val="24"/>
+          <w:lang w:val="en-US"/>
+        </w:rPr>
+        <w:t xml:space="preserve"> to the database to remove the data. The statement is then closed, and the Event window is </w:t>
+      </w:r>
+      <w:r>
+        <w:rPr>
+          <w:rFonts w:ascii="Times New Roman" w:hAnsi="Times New Roman" w:cs="Times New Roman"/>
+          <w:sz w:val="24"/>
+          <w:szCs w:val="24"/>
+          <w:lang w:val="en-US"/>
+        </w:rPr>
+        <w:t>closed,</w:t>
+      </w:r>
+      <w:r>
+        <w:rPr>
+          <w:rFonts w:ascii="Times New Roman" w:hAnsi="Times New Roman" w:cs="Times New Roman"/>
+          <w:sz w:val="24"/>
+          <w:szCs w:val="24"/>
+          <w:lang w:val="en-US"/>
+        </w:rPr>
+        <w:t xml:space="preserve"> and control returns to the Day window.</w:t>
+      </w:r>
+    </w:p>
+    <w:p>
+      <w:pPr>
+        <w:pStyle w:val="NoSpacing"/>
+        <w:rPr>
+          <w:rFonts w:ascii="Times New Roman" w:hAnsi="Times New Roman" w:cs="Times New Roman"/>
+          <w:sz w:val="24"/>
+          <w:szCs w:val="24"/>
+          <w:lang w:val="en-US"/>
+        </w:rPr>
+      </w:pPr>
+      <w:r>
+        <w:rPr>
+          <w:rFonts w:ascii="Times New Roman" w:hAnsi="Times New Roman" w:cs="Times New Roman"/>
+          <w:sz w:val="24"/>
+          <w:szCs w:val="24"/>
+          <w:lang w:val="en-US"/>
+        </w:rPr>
+        <w:tab/>
+        <w:t xml:space="preserve">When the close/exit button is pressed in the Event window, </w:t>
+      </w:r>
+      <w:r>
+        <w:rPr>
+          <w:rFonts w:ascii="Times New Roman" w:hAnsi="Times New Roman" w:cs="Times New Roman"/>
+          <w:sz w:val="24"/>
+          <w:szCs w:val="24"/>
+          <w:lang w:val="en-US"/>
+        </w:rPr>
+        <w:t xml:space="preserve">the Event window is </w:t>
+      </w:r>
+      <w:r>
+        <w:rPr>
+          <w:rFonts w:ascii="Times New Roman" w:hAnsi="Times New Roman" w:cs="Times New Roman"/>
+          <w:sz w:val="24"/>
+          <w:szCs w:val="24"/>
+          <w:lang w:val="en-US"/>
+        </w:rPr>
+        <w:t>closed,</w:t>
+      </w:r>
+      <w:r>
+        <w:rPr>
+          <w:rFonts w:ascii="Times New Roman" w:hAnsi="Times New Roman" w:cs="Times New Roman"/>
+          <w:sz w:val="24"/>
+          <w:szCs w:val="24"/>
+          <w:lang w:val="en-US"/>
+        </w:rPr>
+        <w:t xml:space="preserve"> and the control returns to the Day window.</w:t>
+      </w:r>
+    </w:p>
+    <w:p>
+      <w:pPr>
+        <w:pStyle w:val="NoSpacing"/>
+        <w:rPr>
+          <w:rFonts w:ascii="Times New Roman" w:hAnsi="Times New Roman" w:cs="Times New Roman"/>
+          <w:sz w:val="24"/>
+          <w:szCs w:val="24"/>
+          <w:lang w:val="en-US"/>
+        </w:rPr>
+      </w:pPr>
+      <w:r>
+        <w:rPr>
+          <w:rFonts w:ascii="Times New Roman" w:hAnsi="Times New Roman" w:cs="Times New Roman"/>
+          <w:sz w:val="24"/>
+          <w:szCs w:val="24"/>
+          <w:lang w:val="en-US"/>
+        </w:rPr>
+        <w:tab/>
+        <w:t xml:space="preserve">When the close/exit button is pressed in the Day window, the Day window is </w:t>
+      </w:r>
+      <w:r>
+        <w:rPr>
+          <w:rFonts w:ascii="Times New Roman" w:hAnsi="Times New Roman" w:cs="Times New Roman"/>
+          <w:sz w:val="24"/>
+          <w:szCs w:val="24"/>
+          <w:lang w:val="en-US"/>
+        </w:rPr>
+        <w:t>closed,</w:t>
+      </w:r>
+      <w:r>
+        <w:rPr>
+          <w:rFonts w:ascii="Times New Roman" w:hAnsi="Times New Roman" w:cs="Times New Roman"/>
+          <w:sz w:val="24"/>
+          <w:szCs w:val="24"/>
+          <w:lang w:val="en-US"/>
+        </w:rPr>
+        <w:t xml:space="preserve"> and the control returns to the Calendar window. </w:t>
+      </w:r>
+    </w:p>
+    <w:p>
+      <w:pPr>
+        <w:pStyle w:val="NoSpacing"/>
+        <w:rPr>
+          <w:rFonts w:ascii="Times New Roman" w:hAnsi="Times New Roman" w:cs="Times New Roman"/>
+          <w:sz w:val="24"/>
+          <w:szCs w:val="24"/>
+          <w:lang w:val="en-US"/>
+        </w:rPr>
+      </w:pPr>
+    </w:p>
+    <w:p>
+      <w:pPr>
+        <w:pStyle w:val="NoSpacing"/>
+        <w:rPr>
+          <w:rFonts w:ascii="Times New Roman" w:hAnsi="Times New Roman" w:cs="Times New Roman"/>
+          <w:sz w:val="24"/>
+          <w:szCs w:val="24"/>
+          <w:lang w:val="en-US"/>
+        </w:rPr>
+      </w:pPr>
+      <w:r>
+        <w:rPr>
+          <w:rFonts w:ascii="Times New Roman" w:hAnsi="Times New Roman" w:cs="Times New Roman"/>
+          <w:b/>
+          <w:sz w:val="24"/>
+          <w:szCs w:val="24"/>
+          <w:lang w:val="en-US"/>
+        </w:rPr>
+        <w:t xml:space="preserve">The </w:t>
+      </w:r>
+      <w:r>
+        <w:rPr>
+          <w:rFonts w:ascii="Times New Roman" w:hAnsi="Times New Roman" w:cs="Times New Roman"/>
+          <w:b/>
+          <w:sz w:val="24"/>
+          <w:szCs w:val="24"/>
+          <w:lang w:val="en-US"/>
+        </w:rPr>
+        <w:t>Activity Diagram</w:t>
+      </w:r>
+      <w:r>
+        <w:rPr>
+          <w:rFonts w:ascii="Times New Roman" w:hAnsi="Times New Roman" w:cs="Times New Roman"/>
+          <w:sz w:val="24"/>
+          <w:szCs w:val="24"/>
+          <w:lang w:val="en-US"/>
+        </w:rPr>
+        <w:t xml:space="preserve"> describes the dynamic aspects of the system. In this app the activity diagram is very similar to a flowchart with decisions that represent the flow from one activity to another. This diagram starts with the Login Screen where two things can occur. If user’s information is correct than the login is successful which means that the user will see next page which is the calendar pane. If the login is not successful the user will get an error message and he can either try again or exit the program. </w:t>
+      </w:r>
+    </w:p>
+    <w:p>
+      <w:pPr>
+        <w:pStyle w:val="NoSpacing"/>
+        <w:rPr>
+          <w:rFonts w:ascii="Times New Roman" w:hAnsi="Times New Roman" w:cs="Times New Roman"/>
+          <w:sz w:val="24"/>
+          <w:szCs w:val="24"/>
+          <w:lang w:val="en-US"/>
+        </w:rPr>
+      </w:pPr>
+      <w:r>
+        <w:rPr>
+          <w:rFonts w:ascii="Times New Roman" w:hAnsi="Times New Roman" w:cs="Times New Roman"/>
+          <w:sz w:val="24"/>
+          <w:szCs w:val="24"/>
+          <w:lang w:val="en-US"/>
+        </w:rPr>
+        <w:t xml:space="preserve">From the calendar screen the user can switch it to the day pane where he can either create a new event or view event. If the user wants to add the event than he will be switched to day pane again and the same thing will happen if the user wants to close the event page. In addition, user can exit the program. </w:t>
+      </w:r>
+    </w:p>
+    <w:p>
+      <w:pPr>
+        <w:pStyle w:val="NoSpacing"/>
+        <w:rPr>
+          <w:rFonts w:ascii="Times New Roman" w:hAnsi="Times New Roman" w:cs="Times New Roman"/>
+          <w:sz w:val="24"/>
+          <w:szCs w:val="24"/>
+          <w:lang w:val="en-US"/>
+        </w:rPr>
+      </w:pPr>
+    </w:p>
+    <w:p>
+      <w:pPr>
+        <w:pStyle w:val="NoSpacing"/>
+        <w:rPr>
+          <w:rFonts w:ascii="Times New Roman" w:hAnsi="Times New Roman" w:cs="Times New Roman"/>
+          <w:sz w:val="24"/>
+          <w:szCs w:val="24"/>
+          <w:lang w:val="en-US"/>
+        </w:rPr>
+      </w:pPr>
+      <w:r>
+        <w:rPr>
+          <w:rFonts w:ascii="Times New Roman" w:hAnsi="Times New Roman" w:cs="Times New Roman"/>
+          <w:sz w:val="24"/>
+          <w:szCs w:val="24"/>
+          <w:lang w:val="en-US"/>
+        </w:rPr>
+        <w:t xml:space="preserve">Regarding to the agenda implementation there were difficult and easy things to implement. In coding </w:t>
+      </w:r>
+      <w:r>
+        <w:rPr>
+          <w:rFonts w:ascii="Times New Roman" w:hAnsi="Times New Roman" w:cs="Times New Roman"/>
+          <w:sz w:val="24"/>
+          <w:szCs w:val="24"/>
+          <w:lang w:val="en-US"/>
+        </w:rPr>
+        <w:t>perspective,</w:t>
+      </w:r>
+      <w:r>
+        <w:rPr>
+          <w:rFonts w:ascii="Times New Roman" w:hAnsi="Times New Roman" w:cs="Times New Roman"/>
+          <w:sz w:val="24"/>
+          <w:szCs w:val="24"/>
+          <w:lang w:val="en-US"/>
+        </w:rPr>
+        <w:t xml:space="preserve"> the most difficult implementation was the database class because it was difficult to make it compatible and useful for each member of the group to use in their part of the code. </w:t>
+      </w:r>
+      <w:r>
+        <w:rPr>
+          <w:rFonts w:ascii="Times New Roman" w:hAnsi="Times New Roman" w:cs="Times New Roman"/>
+          <w:sz w:val="24"/>
+          <w:szCs w:val="24"/>
+          <w:lang w:val="en-US"/>
+        </w:rPr>
+        <w:t>Also, t</w:t>
+      </w:r>
+      <w:r>
+        <w:rPr>
+          <w:rFonts w:ascii="Times New Roman" w:hAnsi="Times New Roman" w:cs="Times New Roman"/>
+          <w:sz w:val="24"/>
+          <w:szCs w:val="24"/>
+          <w:lang w:val="en-US"/>
+        </w:rPr>
+        <w:t xml:space="preserve">he method for assigning </w:t>
+      </w:r>
+      <w:r>
+        <w:rPr>
+          <w:rFonts w:ascii="Times New Roman" w:hAnsi="Times New Roman" w:cs="Times New Roman"/>
+          <w:sz w:val="24"/>
+          <w:szCs w:val="24"/>
+          <w:lang w:val="en-US"/>
+        </w:rPr>
+        <w:t xml:space="preserve">a </w:t>
+      </w:r>
       <w:r>
         <w:rPr>
           <w:rFonts w:ascii="Times New Roman" w:hAnsi="Times New Roman" w:cs="Times New Roman"/>
@@ -1035,7 +2398,39 @@
         <w:sz w:val="24"/>
         <w:szCs w:val="24"/>
       </w:rPr>
-      <w:t>, Egla Nura, Joshua Kroft, Konrad Bar</w:t>
+      <w:t xml:space="preserve">, </w:t>
+    </w:r>
+    <w:proofErr w:type="spellStart"/>
+    <w:r>
+      <w:rPr>
+        <w:sz w:val="24"/>
+        <w:szCs w:val="24"/>
+      </w:rPr>
+      <w:t>Egla</w:t>
+    </w:r>
+    <w:proofErr w:type="spellEnd"/>
+    <w:r>
+      <w:rPr>
+        <w:sz w:val="24"/>
+        <w:szCs w:val="24"/>
+      </w:rPr>
+      <w:t xml:space="preserve"> </w:t>
+    </w:r>
+    <w:proofErr w:type="spellStart"/>
+    <w:r>
+      <w:rPr>
+        <w:sz w:val="24"/>
+        <w:szCs w:val="24"/>
+      </w:rPr>
+      <w:t>Nura</w:t>
+    </w:r>
+    <w:proofErr w:type="spellEnd"/>
+    <w:r>
+      <w:rPr>
+        <w:sz w:val="24"/>
+        <w:szCs w:val="24"/>
+      </w:rPr>
+      <w:t>, Joshua Kroft, Konrad Bar</w:t>
     </w:r>
     <w:r>
       <w:rPr>
@@ -1650,12 +3045,14 @@
     <w:compatSetting w:name="enableOpenTypeFeatures" w:uri="http://schemas.microsoft.com/office/word" w:val="1"/>
     <w:compatSetting w:name="doNotFlipMirrorIndents" w:uri="http://schemas.microsoft.com/office/word" w:val="1"/>
     <w:compatSetting w:name="differentiateMultirowTableHeaders" w:uri="http://schemas.microsoft.com/office/word" w:val="1"/>
+    <w:compatSetting w:name="useWord2013TrackBottomHyphenation" w:uri="http://schemas.microsoft.com/office/word" w:val="1"/>
   </w:compat>
   <w:rsids>
     <w:rsidRoot w:val="00D04B1F"/>
     <w:rsid w:val="003F207C"/>
     <w:rsid w:val="0046028F"/>
     <w:rsid w:val="00924F27"/>
+    <w:rsid w:val="00CB126C"/>
     <w:rsid w:val="00D04B1F"/>
   </w:rsids>
   <m:mathPr>

</xml_diff>